<commit_message>
Generar varios documentos cuando se reciben varios nombres Mejorada la plantilla
</commit_message>
<xml_diff>
--- a/plantillas/standard.docx
+++ b/plantillas/standard.docx
@@ -99,6 +99,7 @@
       <w:r>
         <w:rPr>
           <w:rFonts w:ascii="Cambria" w:eastAsia="Cambria" w:hAnsi="Cambria" w:cs="Times New Roman"/>
+          <w:b/>
         </w:rPr>
         <w:t>{</w:t>
       </w:r>
@@ -106,6 +107,7 @@
       <w:r>
         <w:rPr>
           <w:rFonts w:ascii="Cambria" w:eastAsia="Cambria" w:hAnsi="Cambria" w:cs="Times New Roman"/>
+          <w:b/>
         </w:rPr>
         <w:t>nombre</w:t>
       </w:r>
@@ -113,6 +115,7 @@
       <w:r>
         <w:rPr>
           <w:rFonts w:ascii="Cambria" w:eastAsia="Cambria" w:hAnsi="Cambria" w:cs="Times New Roman"/>
+          <w:b/>
         </w:rPr>
         <w:t>}</w:t>
       </w:r>
@@ -135,6 +138,7 @@
       <w:r>
         <w:rPr>
           <w:rFonts w:ascii="Cambria" w:eastAsia="Cambria" w:hAnsi="Cambria" w:cs="Times New Roman"/>
+          <w:b/>
         </w:rPr>
         <w:t>{</w:t>
       </w:r>
@@ -142,6 +146,7 @@
       <w:r>
         <w:rPr>
           <w:rFonts w:ascii="Cambria" w:eastAsia="Cambria" w:hAnsi="Cambria" w:cs="Times New Roman"/>
+          <w:b/>
         </w:rPr>
         <w:t>direccion</w:t>
       </w:r>
@@ -149,6 +154,7 @@
       <w:r>
         <w:rPr>
           <w:rFonts w:ascii="Cambria" w:eastAsia="Cambria" w:hAnsi="Cambria" w:cs="Times New Roman"/>
+          <w:b/>
         </w:rPr>
         <w:t>}</w:t>
       </w:r>
@@ -213,6 +219,7 @@
             <w:r>
               <w:rPr>
                 <w:rFonts w:ascii="Cambria" w:eastAsia="Cambria" w:hAnsi="Cambria" w:cs="Times New Roman"/>
+                <w:b/>
               </w:rPr>
               <w:t>{</w:t>
             </w:r>
@@ -220,6 +227,7 @@
             <w:r>
               <w:rPr>
                 <w:rFonts w:ascii="Cambria" w:eastAsia="Cambria" w:hAnsi="Cambria" w:cs="Times New Roman"/>
+                <w:b/>
               </w:rPr>
               <w:t>numero_cliente</w:t>
             </w:r>
@@ -227,6 +235,7 @@
             <w:r>
               <w:rPr>
                 <w:rFonts w:ascii="Cambria" w:eastAsia="Cambria" w:hAnsi="Cambria" w:cs="Times New Roman"/>
+                <w:b/>
               </w:rPr>
               <w:t>}</w:t>
             </w:r>
@@ -314,6 +323,7 @@
       <w:r>
         <w:rPr>
           <w:rFonts w:ascii="Arial" w:eastAsia="Arial" w:hAnsi="Arial" w:cs="Arial"/>
+          <w:b/>
           <w:highlight w:val="white"/>
           <w:lang w:val="es-VE" w:eastAsia="es-419"/>
         </w:rPr>
@@ -323,6 +333,7 @@
       <w:r>
         <w:rPr>
           <w:rFonts w:ascii="Arial" w:eastAsia="Arial" w:hAnsi="Arial" w:cs="Arial"/>
+          <w:b/>
           <w:highlight w:val="white"/>
           <w:lang w:val="es-VE" w:eastAsia="es-419"/>
         </w:rPr>
@@ -332,15 +343,35 @@
       <w:r>
         <w:rPr>
           <w:rFonts w:ascii="Arial" w:eastAsia="Arial" w:hAnsi="Arial" w:cs="Arial"/>
+          <w:b/>
           <w:highlight w:val="white"/>
           <w:lang w:val="es-VE" w:eastAsia="es-419"/>
         </w:rPr>
-        <w:t>} – {</w:t>
+        <w:t>}</w:t>
+      </w:r>
+      <w:r>
+        <w:rPr>
+          <w:rFonts w:ascii="Arial" w:eastAsia="Arial" w:hAnsi="Arial" w:cs="Arial"/>
+          <w:highlight w:val="white"/>
+          <w:lang w:val="es-VE" w:eastAsia="es-419"/>
+        </w:rPr>
+        <w:t xml:space="preserve"> – </w:t>
+      </w:r>
+      <w:bookmarkStart w:id="0" w:name="_GoBack"/>
+      <w:r>
+        <w:rPr>
+          <w:rFonts w:ascii="Arial" w:eastAsia="Arial" w:hAnsi="Arial" w:cs="Arial"/>
+          <w:b/>
+          <w:highlight w:val="white"/>
+          <w:lang w:val="es-VE" w:eastAsia="es-419"/>
+        </w:rPr>
+        <w:t>{</w:t>
       </w:r>
       <w:proofErr w:type="spellStart"/>
       <w:r>
         <w:rPr>
           <w:rFonts w:ascii="Arial" w:eastAsia="Arial" w:hAnsi="Arial" w:cs="Arial"/>
+          <w:b/>
           <w:highlight w:val="white"/>
           <w:lang w:val="es-VE" w:eastAsia="es-419"/>
         </w:rPr>
@@ -350,11 +381,13 @@
       <w:r>
         <w:rPr>
           <w:rFonts w:ascii="Arial" w:eastAsia="Arial" w:hAnsi="Arial" w:cs="Arial"/>
+          <w:b/>
           <w:highlight w:val="white"/>
           <w:lang w:val="es-VE" w:eastAsia="es-419"/>
         </w:rPr>
         <w:t>}</w:t>
       </w:r>
+      <w:bookmarkEnd w:id="0"/>
     </w:p>
     <w:p>
       <w:pPr>
@@ -1152,8 +1185,8 @@
                 <w:lang w:val="es-VE" w:eastAsia="es-419"/>
               </w:rPr>
             </w:pPr>
-            <w:bookmarkStart w:id="0" w:name="_gjdgxs" w:colFirst="0" w:colLast="0"/>
-            <w:bookmarkEnd w:id="0"/>
+            <w:bookmarkStart w:id="1" w:name="_gjdgxs" w:colFirst="0" w:colLast="0"/>
+            <w:bookmarkEnd w:id="1"/>
             <w:r>
               <w:rPr>
                 <w:rFonts w:ascii="Arial" w:eastAsia="Arial" w:hAnsi="Arial" w:cs="Arial"/>
@@ -1320,14 +1353,12 @@
           <w:lang w:val="es-VE"/>
         </w:rPr>
       </w:pPr>
-      <w:bookmarkStart w:id="1" w:name="_GoBack"/>
-      <w:bookmarkEnd w:id="1"/>
     </w:p>
     <w:sectPr>
-      <w:headerReference w:type="default" r:id="rId5"/>
-      <w:footerReference w:type="default" r:id="rId6"/>
-      <w:headerReference w:type="first" r:id="rId7"/>
-      <w:footerReference w:type="first" r:id="rId8"/>
+      <w:headerReference w:type="default" r:id="rId7"/>
+      <w:footerReference w:type="default" r:id="rId8"/>
+      <w:headerReference w:type="first" r:id="rId9"/>
+      <w:footerReference w:type="first" r:id="rId10"/>
       <w:pgSz w:w="12240" w:h="15840"/>
       <w:pgMar w:top="1080" w:right="1440" w:bottom="1080" w:left="1440" w:header="0" w:footer="720" w:gutter="0"/>
       <w:pgNumType w:start="1"/>
@@ -1336,6 +1367,31 @@
     </w:sectPr>
   </w:body>
 </w:document>
+</file>
+
+<file path=word/endnotes.xml><?xml version="1.0" encoding="utf-8"?>
+<w:endnotes xmlns:wpc="http://schemas.microsoft.com/office/word/2010/wordprocessingCanvas" xmlns:cx="http://schemas.microsoft.com/office/drawing/2014/chartex" xmlns:cx1="http://schemas.microsoft.com/office/drawing/2015/9/8/chartex" xmlns:cx2="http://schemas.microsoft.com/office/drawing/2015/10/21/chartex" xmlns:cx3="http://schemas.microsoft.com/office/drawing/2016/5/9/chartex" xmlns:cx4="http://schemas.microsoft.com/office/drawing/2016/5/10/chartex" xmlns:cx5="http://schemas.microsoft.com/office/drawing/2016/5/11/chartex" xmlns:cx6="http://schemas.microsoft.com/office/drawing/2016/5/12/chartex" xmlns:cx7="http://schemas.microsoft.com/office/drawing/2016/5/13/chartex" xmlns:cx8="http://schemas.microsoft.com/office/drawing/2016/5/14/chartex" xmlns:mc="http://schemas.openxmlformats.org/markup-compatibility/2006" xmlns:aink="http://schemas.microsoft.com/office/drawing/2016/ink" xmlns:am3d="http://schemas.microsoft.com/office/drawing/2017/model3d" xmlns:o="urn:schemas-microsoft-com:office:office" xmlns:r="http://schemas.openxmlformats.org/officeDocument/2006/relationships" xmlns:m="http://schemas.openxmlformats.org/officeDocument/2006/math" xmlns:v="urn:schemas-microsoft-com:vml" xmlns:wp14="http://schemas.microsoft.com/office/word/2010/wordprocessingDrawing" xmlns:wp="http://schemas.openxmlformats.org/drawingml/2006/wordprocessingDrawing" xmlns:w10="urn:schemas-microsoft-com:office:word" xmlns:w="http://schemas.openxmlformats.org/wordprocessingml/2006/main" xmlns:w14="http://schemas.microsoft.com/office/word/2010/wordml" xmlns:w15="http://schemas.microsoft.com/office/word/2012/wordml" xmlns:w16cid="http://schemas.microsoft.com/office/word/2016/wordml/cid" xmlns:w16se="http://schemas.microsoft.com/office/word/2015/wordml/symex" xmlns:wpg="http://schemas.microsoft.com/office/word/2010/wordprocessingGroup" xmlns:wpi="http://schemas.microsoft.com/office/word/2010/wordprocessingInk" xmlns:wne="http://schemas.microsoft.com/office/word/2006/wordml" xmlns:wps="http://schemas.microsoft.com/office/word/2010/wordprocessingShape" mc:Ignorable="w14 w15 w16se w16cid wp14">
+  <w:endnote w:type="separator" w:id="-1">
+    <w:p>
+      <w:pPr>
+        <w:spacing w:after="0" w:line="240" w:lineRule="auto"/>
+      </w:pPr>
+      <w:r>
+        <w:separator/>
+      </w:r>
+    </w:p>
+  </w:endnote>
+  <w:endnote w:type="continuationSeparator" w:id="0">
+    <w:p>
+      <w:pPr>
+        <w:spacing w:after="0" w:line="240" w:lineRule="auto"/>
+      </w:pPr>
+      <w:r>
+        <w:continuationSeparator/>
+      </w:r>
+    </w:p>
+  </w:endnote>
+</w:endnotes>
 </file>
 
 <file path=word/footer1.xml><?xml version="1.0" encoding="utf-8"?>
@@ -1476,6 +1532,31 @@
     </w:r>
   </w:p>
 </w:ftr>
+</file>
+
+<file path=word/footnotes.xml><?xml version="1.0" encoding="utf-8"?>
+<w:footnotes xmlns:wpc="http://schemas.microsoft.com/office/word/2010/wordprocessingCanvas" xmlns:cx="http://schemas.microsoft.com/office/drawing/2014/chartex" xmlns:cx1="http://schemas.microsoft.com/office/drawing/2015/9/8/chartex" xmlns:cx2="http://schemas.microsoft.com/office/drawing/2015/10/21/chartex" xmlns:cx3="http://schemas.microsoft.com/office/drawing/2016/5/9/chartex" xmlns:cx4="http://schemas.microsoft.com/office/drawing/2016/5/10/chartex" xmlns:cx5="http://schemas.microsoft.com/office/drawing/2016/5/11/chartex" xmlns:cx6="http://schemas.microsoft.com/office/drawing/2016/5/12/chartex" xmlns:cx7="http://schemas.microsoft.com/office/drawing/2016/5/13/chartex" xmlns:cx8="http://schemas.microsoft.com/office/drawing/2016/5/14/chartex" xmlns:mc="http://schemas.openxmlformats.org/markup-compatibility/2006" xmlns:aink="http://schemas.microsoft.com/office/drawing/2016/ink" xmlns:am3d="http://schemas.microsoft.com/office/drawing/2017/model3d" xmlns:o="urn:schemas-microsoft-com:office:office" xmlns:r="http://schemas.openxmlformats.org/officeDocument/2006/relationships" xmlns:m="http://schemas.openxmlformats.org/officeDocument/2006/math" xmlns:v="urn:schemas-microsoft-com:vml" xmlns:wp14="http://schemas.microsoft.com/office/word/2010/wordprocessingDrawing" xmlns:wp="http://schemas.openxmlformats.org/drawingml/2006/wordprocessingDrawing" xmlns:w10="urn:schemas-microsoft-com:office:word" xmlns:w="http://schemas.openxmlformats.org/wordprocessingml/2006/main" xmlns:w14="http://schemas.microsoft.com/office/word/2010/wordml" xmlns:w15="http://schemas.microsoft.com/office/word/2012/wordml" xmlns:w16cid="http://schemas.microsoft.com/office/word/2016/wordml/cid" xmlns:w16se="http://schemas.microsoft.com/office/word/2015/wordml/symex" xmlns:wpg="http://schemas.microsoft.com/office/word/2010/wordprocessingGroup" xmlns:wpi="http://schemas.microsoft.com/office/word/2010/wordprocessingInk" xmlns:wne="http://schemas.microsoft.com/office/word/2006/wordml" xmlns:wps="http://schemas.microsoft.com/office/word/2010/wordprocessingShape" mc:Ignorable="w14 w15 w16se w16cid wp14">
+  <w:footnote w:type="separator" w:id="-1">
+    <w:p>
+      <w:pPr>
+        <w:spacing w:after="0" w:line="240" w:lineRule="auto"/>
+      </w:pPr>
+      <w:r>
+        <w:separator/>
+      </w:r>
+    </w:p>
+  </w:footnote>
+  <w:footnote w:type="continuationSeparator" w:id="0">
+    <w:p>
+      <w:pPr>
+        <w:spacing w:after="0" w:line="240" w:lineRule="auto"/>
+      </w:pPr>
+      <w:r>
+        <w:continuationSeparator/>
+      </w:r>
+    </w:p>
+  </w:footnote>
+</w:footnotes>
 </file>
 
 <file path=word/header1.xml><?xml version="1.0" encoding="utf-8"?>

</xml_diff>